<commit_message>
gitegithub foi adicionado ao github com: capa, folha de rosto e sumário (feito até o tópico 3)
</commit_message>
<xml_diff>
--- a/gitegithub.docx
+++ b/gitegithub.docx
@@ -1486,47 +1486,1792 @@
         <w:spacing w:line="360" w:lineRule="auto"/>
         <w:ind w:right="-40" w:firstLine="405"/>
         <w:rPr>
-          <w:b/>
-          <w:sz w:val="24"/>
-          <w:szCs w:val="24"/>
+          <w:color w:val="000000"/>
+          <w:sz w:val="24"/>
+          <w:szCs w:val="24"/>
+          <w:shd w:val="clear" w:color="auto" w:fill="FFFFFF"/>
+        </w:rPr>
+      </w:pPr>
+      <w:r>
+        <w:rPr>
+          <w:color w:val="000000"/>
+          <w:sz w:val="24"/>
+          <w:szCs w:val="24"/>
+          <w:shd w:val="clear" w:color="auto" w:fill="FFFFFF"/>
+        </w:rPr>
+        <w:t>Lógica é um conjunto de regras e métodos usados ​​para desenvolver algoritmos eficientes e corretos. Identificar soluções: Os programadores podem usar os princípios da lógica de programação para identificar a solução mais eficiente e elegante para um problema. Em outras palavras, a lógica de programação fornece os princípios e técnicas necessários para desenvolver algoritmos eficientes e otimizados. Isso ajuda os programadores a pensar de forma lógica e estrutural ao lidar com problemas de computador e a garantir que suas soluções sejam claras, corretas e eficazes.</w:t>
+      </w:r>
+    </w:p>
+    <w:p>
+      <w:pPr>
+        <w:spacing w:line="360" w:lineRule="auto"/>
+        <w:ind w:right="-40" w:firstLine="405"/>
+        <w:rPr>
+          <w:b/>
+          <w:sz w:val="24"/>
+          <w:szCs w:val="24"/>
+          <w:highlight w:val="white"/>
+        </w:rPr>
+      </w:pPr>
+    </w:p>
+    <w:p>
+      <w:pPr>
+        <w:pStyle w:val="PargrafodaLista"/>
+        <w:numPr>
+          <w:ilvl w:val="0"/>
+          <w:numId w:val="5"/>
+        </w:numPr>
+        <w:spacing w:line="360" w:lineRule="auto"/>
+        <w:ind w:right="-40"/>
+        <w:rPr>
+          <w:b/>
+          <w:sz w:val="24"/>
+          <w:szCs w:val="24"/>
+          <w:highlight w:val="white"/>
+        </w:rPr>
+      </w:pPr>
+      <w:r>
+        <w:rPr>
+          <w:b/>
+          <w:sz w:val="24"/>
+          <w:szCs w:val="24"/>
+          <w:highlight w:val="white"/>
+        </w:rPr>
+        <w:lastRenderedPageBreak/>
+        <w:t>Estruturas de controle</w:t>
+      </w:r>
+    </w:p>
+    <w:p>
+      <w:pPr>
+        <w:spacing w:line="360" w:lineRule="auto"/>
+        <w:ind w:right="-40"/>
+        <w:rPr>
+          <w:b/>
+          <w:sz w:val="24"/>
+          <w:szCs w:val="24"/>
+          <w:highlight w:val="white"/>
+        </w:rPr>
+      </w:pPr>
+    </w:p>
+    <w:p>
+      <w:pPr>
+        <w:spacing w:line="360" w:lineRule="auto"/>
+        <w:ind w:right="-40" w:firstLine="360"/>
+        <w:rPr>
+          <w:color w:val="000000"/>
+          <w:sz w:val="27"/>
+          <w:szCs w:val="27"/>
+          <w:shd w:val="clear" w:color="auto" w:fill="FFFFFF"/>
+        </w:rPr>
+      </w:pPr>
+      <w:r>
+        <w:rPr>
+          <w:color w:val="000000"/>
+          <w:sz w:val="27"/>
+          <w:szCs w:val="27"/>
+          <w:shd w:val="clear" w:color="auto" w:fill="FFFFFF"/>
+        </w:rPr>
+        <w:t>Estruturas de controle são elementos fundamentais da lógica de programação e são usadas para controlar o fluxo de programação. Estrutura sequencial: A estrutura sequencial é a forma mais simples de controle de fluxo e consiste em uma sequência linear de instruções que são executadas individualmente na ordem em que aparecem no código. Estruturas (ou métodos) de decisão: As estruturas de decisão permitem que um programa siga diferentes cursos de ação com base em condições ou expressões booleanas. Essas estruturas organizacionais podem ser combinadas e aninhadas de diversas maneiras para criar mudanças complexas que atendam a diferentes requisitos. Por exemplo, é comum usar estruturas de decisão em uma estrutura de repetição para controlar o comportamento do programa com base em diferentes condições durante a execução. Isso permite que os programadores controlem o fluxo da programação e tomem decisões com base em diferentes situações, resolvendo assim diversos problemas de software.</w:t>
+      </w:r>
+    </w:p>
+    <w:p>
+      <w:pPr>
+        <w:spacing w:line="360" w:lineRule="auto"/>
+        <w:ind w:right="-40"/>
+        <w:rPr>
+          <w:sz w:val="24"/>
+          <w:szCs w:val="24"/>
+          <w:highlight w:val="white"/>
+        </w:rPr>
+      </w:pPr>
+    </w:p>
+    <w:p>
+      <w:pPr>
+        <w:pStyle w:val="PargrafodaLista"/>
+        <w:numPr>
+          <w:ilvl w:val="1"/>
+          <w:numId w:val="5"/>
+        </w:numPr>
+        <w:spacing w:line="360" w:lineRule="auto"/>
+        <w:ind w:right="-40"/>
+        <w:rPr>
+          <w:b/>
+          <w:sz w:val="24"/>
+          <w:szCs w:val="24"/>
+          <w:highlight w:val="white"/>
+        </w:rPr>
+      </w:pPr>
+      <w:r>
+        <w:rPr>
+          <w:b/>
+          <w:sz w:val="24"/>
+          <w:szCs w:val="24"/>
+          <w:highlight w:val="white"/>
+        </w:rPr>
+        <w:t>Pesquisa sobre estruturas de controle como sequência, seleção e repetição</w:t>
+      </w:r>
+    </w:p>
+    <w:p>
+      <w:pPr>
+        <w:spacing w:line="360" w:lineRule="auto"/>
+        <w:ind w:right="-40"/>
+        <w:rPr>
+          <w:b/>
+          <w:sz w:val="24"/>
+          <w:szCs w:val="24"/>
+          <w:highlight w:val="white"/>
+        </w:rPr>
+      </w:pPr>
+    </w:p>
+    <w:p>
+      <w:pPr>
+        <w:spacing w:line="360" w:lineRule="auto"/>
+        <w:ind w:right="-40" w:firstLine="405"/>
+        <w:rPr>
+          <w:color w:val="000000"/>
+          <w:sz w:val="27"/>
+          <w:szCs w:val="27"/>
+          <w:shd w:val="clear" w:color="auto" w:fill="FFFFFF"/>
+        </w:rPr>
+      </w:pPr>
+      <w:r>
+        <w:rPr>
+          <w:color w:val="000000"/>
+          <w:sz w:val="27"/>
+          <w:szCs w:val="27"/>
+          <w:shd w:val="clear" w:color="auto" w:fill="FFFFFF"/>
+        </w:rPr>
+        <w:t xml:space="preserve">Os controles, também chamados de estruturas de processo, são importantes na programação de computadores. Ao usar comandos em um programa, os desenvolvedores podem controlar o fluxo de comandos de determinadas maneiras. As instruções são executadas individualmente e aparecem no código, sem exceções ou bifurcações no fluxo de trabalho. A estrutura é representada por uma lista sequencial de instruções, na qual cada linha de código é executada. Decisão (ou escolha): O processo de tomada de decisão permite que um programa execute diferentes ações com base em informações especificadas. Isso é feito usando cláusulas condicionais como </w:t>
+      </w:r>
+      <w:proofErr w:type="spellStart"/>
+      <w:r>
+        <w:rPr>
+          <w:color w:val="000000"/>
+          <w:sz w:val="27"/>
+          <w:szCs w:val="27"/>
+          <w:shd w:val="clear" w:color="auto" w:fill="FFFFFF"/>
+        </w:rPr>
+        <w:t>if</w:t>
+      </w:r>
+      <w:proofErr w:type="spellEnd"/>
+      <w:r>
+        <w:rPr>
+          <w:color w:val="000000"/>
+          <w:sz w:val="27"/>
+          <w:szCs w:val="27"/>
+          <w:shd w:val="clear" w:color="auto" w:fill="FFFFFF"/>
+        </w:rPr>
+        <w:t xml:space="preserve">, </w:t>
+      </w:r>
+      <w:proofErr w:type="spellStart"/>
+      <w:r>
+        <w:rPr>
+          <w:color w:val="000000"/>
+          <w:sz w:val="27"/>
+          <w:szCs w:val="27"/>
+          <w:shd w:val="clear" w:color="auto" w:fill="FFFFFF"/>
+        </w:rPr>
+        <w:t>if</w:t>
+      </w:r>
+      <w:proofErr w:type="spellEnd"/>
+      <w:r>
+        <w:rPr>
+          <w:color w:val="000000"/>
+          <w:sz w:val="27"/>
+          <w:szCs w:val="27"/>
+          <w:shd w:val="clear" w:color="auto" w:fill="FFFFFF"/>
+        </w:rPr>
+        <w:t xml:space="preserve">, etc. Calcular a idade do </w:t>
+      </w:r>
+      <w:proofErr w:type="gramStart"/>
+      <w:r>
+        <w:rPr>
+          <w:color w:val="000000"/>
+          <w:sz w:val="27"/>
+          <w:szCs w:val="27"/>
+          <w:shd w:val="clear" w:color="auto" w:fill="FFFFFF"/>
+        </w:rPr>
+        <w:t>usuário Mostrar</w:t>
+      </w:r>
+      <w:proofErr w:type="gramEnd"/>
+      <w:r>
+        <w:rPr>
+          <w:color w:val="000000"/>
+          <w:sz w:val="27"/>
+          <w:szCs w:val="27"/>
+          <w:shd w:val="clear" w:color="auto" w:fill="FFFFFF"/>
+        </w:rPr>
+        <w:t xml:space="preserve"> "Você é </w:t>
+      </w:r>
+      <w:r>
+        <w:rPr>
+          <w:color w:val="000000"/>
+          <w:sz w:val="27"/>
+          <w:szCs w:val="27"/>
+          <w:shd w:val="clear" w:color="auto" w:fill="FFFFFF"/>
+        </w:rPr>
+        <w:lastRenderedPageBreak/>
+        <w:t>legal" Toque "Você ainda é jovem" Loops (ou Loops): Os loops são projetados para permitir que o código seja executado quando certas condições forem atendidas. Esses recursos podem ser combinados e implementados para criar estilos que atendam a diferentes necessidades. Os programadores podem controlar o fluxo do programa e tomar decisões com base em diferentes cenários para resolver diferentes problemas do computador.</w:t>
+      </w:r>
+    </w:p>
+    <w:p>
+      <w:pPr>
+        <w:spacing w:line="360" w:lineRule="auto"/>
+        <w:ind w:right="-40"/>
+        <w:rPr>
+          <w:sz w:val="24"/>
+          <w:szCs w:val="24"/>
+          <w:highlight w:val="white"/>
+        </w:rPr>
+      </w:pPr>
+    </w:p>
+    <w:p>
+      <w:pPr>
+        <w:pStyle w:val="PargrafodaLista"/>
+        <w:numPr>
+          <w:ilvl w:val="1"/>
+          <w:numId w:val="5"/>
+        </w:numPr>
+        <w:spacing w:line="360" w:lineRule="auto"/>
+        <w:ind w:right="-40"/>
+        <w:rPr>
+          <w:b/>
+          <w:sz w:val="24"/>
+          <w:szCs w:val="24"/>
+          <w:highlight w:val="white"/>
+        </w:rPr>
+      </w:pPr>
+      <w:r>
+        <w:rPr>
+          <w:b/>
+          <w:sz w:val="24"/>
+          <w:szCs w:val="24"/>
+          <w:highlight w:val="white"/>
+        </w:rPr>
+        <w:t>Exemplos de algoritmos que utilizam estruturas de controle</w:t>
+      </w:r>
+    </w:p>
+    <w:p>
+      <w:pPr>
+        <w:spacing w:line="360" w:lineRule="auto"/>
+        <w:ind w:right="-40"/>
+        <w:rPr>
+          <w:b/>
+          <w:sz w:val="24"/>
+          <w:szCs w:val="24"/>
+          <w:highlight w:val="white"/>
+        </w:rPr>
+      </w:pPr>
+    </w:p>
+    <w:p>
+      <w:pPr>
+        <w:spacing w:line="360" w:lineRule="auto"/>
+        <w:ind w:right="-40" w:firstLine="405"/>
+        <w:rPr>
+          <w:color w:val="000000"/>
+          <w:sz w:val="24"/>
+          <w:szCs w:val="24"/>
+          <w:shd w:val="clear" w:color="auto" w:fill="FFFFFF"/>
+        </w:rPr>
+      </w:pPr>
+      <w:r>
+        <w:rPr>
+          <w:color w:val="000000"/>
+          <w:sz w:val="24"/>
+          <w:szCs w:val="24"/>
+          <w:shd w:val="clear" w:color="auto" w:fill="FFFFFF"/>
+        </w:rPr>
+        <w:t>Aqui estão alguns exemplos simples de algoritmos usando distribuição, distribuição e iteração: A média de três anos é calculada como: Este é um exemplo de algoritmo sequencial, que executa instruções na ordem em que aparecem. Como verificar se é antigo ou novo: 4. Exiba "Este número é o mesmo" 6. Exibir "Quantidade é diferente" Neste algoritmo, um método de seleção (</w:t>
+      </w:r>
+      <w:proofErr w:type="spellStart"/>
+      <w:r>
+        <w:rPr>
+          <w:color w:val="000000"/>
+          <w:sz w:val="24"/>
+          <w:szCs w:val="24"/>
+          <w:shd w:val="clear" w:color="auto" w:fill="FFFFFF"/>
+        </w:rPr>
+        <w:t>se-então</w:t>
+      </w:r>
+      <w:proofErr w:type="spellEnd"/>
+      <w:r>
+        <w:rPr>
+          <w:color w:val="000000"/>
+          <w:sz w:val="24"/>
+          <w:szCs w:val="24"/>
+          <w:shd w:val="clear" w:color="auto" w:fill="FFFFFF"/>
+        </w:rPr>
+        <w:t xml:space="preserve">) é usado para selecionar a mensagem a ser exibida com base no número de bits. Este algoritmo usa métodos de conversão (em loop) para representar números naturais de 1 a 10. Como calcular a soma dos números entre 1 e 100: 2. O número do índice começa em 0 3. Comece a mudar (i) para 1 3. Comece a mudar (i) para 1 </w:t>
+      </w:r>
+      <w:proofErr w:type="gramStart"/>
+      <w:r>
+        <w:rPr>
+          <w:color w:val="000000"/>
+          <w:sz w:val="24"/>
+          <w:szCs w:val="24"/>
+          <w:shd w:val="clear" w:color="auto" w:fill="FFFFFF"/>
+        </w:rPr>
+        <w:t>7.Finalmente</w:t>
+      </w:r>
+      <w:proofErr w:type="gramEnd"/>
+      <w:r>
+        <w:rPr>
+          <w:color w:val="000000"/>
+          <w:sz w:val="24"/>
+          <w:szCs w:val="24"/>
+          <w:shd w:val="clear" w:color="auto" w:fill="FFFFFF"/>
+        </w:rPr>
+        <w:t xml:space="preserve"> 7. fim do tempo O algoritmo também usa estruturas temporárias para somar números entre 1 e 100. Estes são exemplos básicos que mostram como usar controle, seleção e iteração em algoritmos simples.</w:t>
+      </w:r>
+    </w:p>
+    <w:p>
+      <w:pPr>
+        <w:spacing w:line="360" w:lineRule="auto"/>
+        <w:ind w:right="-40"/>
+        <w:rPr>
+          <w:b/>
+          <w:sz w:val="24"/>
+          <w:szCs w:val="24"/>
+          <w:highlight w:val="white"/>
+        </w:rPr>
+      </w:pPr>
+    </w:p>
+    <w:p>
+      <w:pPr>
+        <w:pStyle w:val="PargrafodaLista"/>
+        <w:numPr>
+          <w:ilvl w:val="0"/>
+          <w:numId w:val="5"/>
+        </w:numPr>
+        <w:spacing w:line="360" w:lineRule="auto"/>
+        <w:ind w:right="-40"/>
+        <w:rPr>
+          <w:b/>
+          <w:sz w:val="24"/>
+          <w:szCs w:val="24"/>
+          <w:highlight w:val="white"/>
+        </w:rPr>
+      </w:pPr>
+      <w:r>
+        <w:rPr>
+          <w:b/>
+          <w:sz w:val="24"/>
+          <w:szCs w:val="24"/>
+          <w:highlight w:val="white"/>
+        </w:rPr>
+        <w:t>Tipos de dados e variáveis</w:t>
+      </w:r>
+    </w:p>
+    <w:p>
+      <w:pPr>
+        <w:spacing w:line="360" w:lineRule="auto"/>
+        <w:ind w:right="-40"/>
+        <w:rPr>
+          <w:b/>
+          <w:sz w:val="24"/>
+          <w:szCs w:val="24"/>
+          <w:highlight w:val="white"/>
+        </w:rPr>
+      </w:pPr>
+      <w:r>
+        <w:rPr>
+          <w:b/>
+          <w:sz w:val="24"/>
+          <w:szCs w:val="24"/>
+          <w:highlight w:val="white"/>
+        </w:rPr>
+        <w:t xml:space="preserve"> </w:t>
+      </w:r>
+    </w:p>
+    <w:p>
+      <w:pPr>
+        <w:spacing w:line="360" w:lineRule="auto"/>
+        <w:ind w:right="-40" w:firstLine="360"/>
+        <w:rPr>
+          <w:color w:val="000000"/>
+          <w:sz w:val="24"/>
+          <w:szCs w:val="24"/>
+          <w:shd w:val="clear" w:color="auto" w:fill="FFFFFF"/>
+        </w:rPr>
+      </w:pPr>
+      <w:r>
+        <w:rPr>
+          <w:color w:val="000000"/>
+          <w:sz w:val="24"/>
+          <w:szCs w:val="24"/>
+          <w:shd w:val="clear" w:color="auto" w:fill="FFFFFF"/>
+        </w:rPr>
+        <w:t xml:space="preserve">Tipos de dados e variáveis ​​são componentes fundamentais de qualquer linguagem de programação. Um tipo de dados define o tipo de valor que uma variável pode armazenar. </w:t>
+      </w:r>
+      <w:proofErr w:type="spellStart"/>
+      <w:r>
+        <w:rPr>
+          <w:color w:val="000000"/>
+          <w:sz w:val="24"/>
+          <w:szCs w:val="24"/>
+          <w:shd w:val="clear" w:color="auto" w:fill="FFFFFF"/>
+        </w:rPr>
+        <w:t>String</w:t>
+      </w:r>
+      <w:proofErr w:type="spellEnd"/>
+      <w:r>
+        <w:rPr>
+          <w:color w:val="000000"/>
+          <w:sz w:val="24"/>
+          <w:szCs w:val="24"/>
+          <w:shd w:val="clear" w:color="auto" w:fill="FFFFFF"/>
+        </w:rPr>
+        <w:t xml:space="preserve"> (</w:t>
+      </w:r>
+      <w:proofErr w:type="spellStart"/>
+      <w:r>
+        <w:rPr>
+          <w:color w:val="000000"/>
+          <w:sz w:val="24"/>
+          <w:szCs w:val="24"/>
+          <w:shd w:val="clear" w:color="auto" w:fill="FFFFFF"/>
+        </w:rPr>
+        <w:t>str</w:t>
+      </w:r>
+      <w:proofErr w:type="spellEnd"/>
+      <w:r>
+        <w:rPr>
+          <w:color w:val="000000"/>
+          <w:sz w:val="24"/>
+          <w:szCs w:val="24"/>
+          <w:shd w:val="clear" w:color="auto" w:fill="FFFFFF"/>
+        </w:rPr>
+        <w:t xml:space="preserve">): Armazena </w:t>
+      </w:r>
+      <w:proofErr w:type="spellStart"/>
+      <w:r>
+        <w:rPr>
+          <w:color w:val="000000"/>
+          <w:sz w:val="24"/>
+          <w:szCs w:val="24"/>
+          <w:shd w:val="clear" w:color="auto" w:fill="FFFFFF"/>
+        </w:rPr>
+        <w:t>strings</w:t>
+      </w:r>
+      <w:proofErr w:type="spellEnd"/>
+      <w:r>
+        <w:rPr>
+          <w:color w:val="000000"/>
+          <w:sz w:val="24"/>
+          <w:szCs w:val="24"/>
+          <w:shd w:val="clear" w:color="auto" w:fill="FFFFFF"/>
+        </w:rPr>
+        <w:t xml:space="preserve"> como "</w:t>
+      </w:r>
+      <w:proofErr w:type="spellStart"/>
+      <w:r>
+        <w:rPr>
+          <w:color w:val="000000"/>
+          <w:sz w:val="24"/>
+          <w:szCs w:val="24"/>
+          <w:shd w:val="clear" w:color="auto" w:fill="FFFFFF"/>
+        </w:rPr>
+        <w:t>Hello</w:t>
+      </w:r>
+      <w:proofErr w:type="spellEnd"/>
+      <w:r>
+        <w:rPr>
+          <w:color w:val="000000"/>
+          <w:sz w:val="24"/>
+          <w:szCs w:val="24"/>
+          <w:shd w:val="clear" w:color="auto" w:fill="FFFFFF"/>
+        </w:rPr>
+        <w:t xml:space="preserve"> World!", "Python" e "123". Valor booleano (</w:t>
+      </w:r>
+      <w:proofErr w:type="spellStart"/>
+      <w:r>
+        <w:rPr>
+          <w:color w:val="000000"/>
+          <w:sz w:val="24"/>
+          <w:szCs w:val="24"/>
+          <w:shd w:val="clear" w:color="auto" w:fill="FFFFFF"/>
+        </w:rPr>
+        <w:t>bool</w:t>
+      </w:r>
+      <w:proofErr w:type="spellEnd"/>
+      <w:r>
+        <w:rPr>
+          <w:color w:val="000000"/>
+          <w:sz w:val="24"/>
+          <w:szCs w:val="24"/>
+          <w:shd w:val="clear" w:color="auto" w:fill="FFFFFF"/>
+        </w:rPr>
+        <w:t>): Armazena o valor lógico verdadeiro (</w:t>
+      </w:r>
+      <w:proofErr w:type="spellStart"/>
+      <w:r>
+        <w:rPr>
+          <w:color w:val="000000"/>
+          <w:sz w:val="24"/>
+          <w:szCs w:val="24"/>
+          <w:shd w:val="clear" w:color="auto" w:fill="FFFFFF"/>
+        </w:rPr>
+        <w:t>True</w:t>
+      </w:r>
+      <w:proofErr w:type="spellEnd"/>
+      <w:r>
+        <w:rPr>
+          <w:color w:val="000000"/>
+          <w:sz w:val="24"/>
+          <w:szCs w:val="24"/>
+          <w:shd w:val="clear" w:color="auto" w:fill="FFFFFF"/>
+        </w:rPr>
+        <w:t>) ou falso (False). Lista: armazena uma coleção ordenada de itens que podem ter diferentes tipos de dados. As variáveis ​​possuem tipos de dados associados que determinam os tipos de valores que podem armazenar. imprimir(</w:t>
+      </w:r>
+      <w:proofErr w:type="spellStart"/>
+      <w:r>
+        <w:rPr>
+          <w:color w:val="000000"/>
+          <w:sz w:val="24"/>
+          <w:szCs w:val="24"/>
+          <w:shd w:val="clear" w:color="auto" w:fill="FFFFFF"/>
+        </w:rPr>
+        <w:t>float</w:t>
+      </w:r>
+      <w:proofErr w:type="spellEnd"/>
+      <w:r>
+        <w:rPr>
+          <w:color w:val="000000"/>
+          <w:sz w:val="24"/>
+          <w:szCs w:val="24"/>
+          <w:shd w:val="clear" w:color="auto" w:fill="FFFFFF"/>
+        </w:rPr>
+        <w:t xml:space="preserve">) # Saída: 3.14 </w:t>
+      </w:r>
+      <w:r>
+        <w:rPr>
+          <w:color w:val="000000"/>
+          <w:sz w:val="24"/>
+          <w:szCs w:val="24"/>
+          <w:shd w:val="clear" w:color="auto" w:fill="FFFFFF"/>
+        </w:rPr>
+        <w:lastRenderedPageBreak/>
+        <w:t>print(caractere) # Saída: a print(texto) # Saída: Olá, mundo! print(</w:t>
+      </w:r>
+      <w:proofErr w:type="spellStart"/>
+      <w:r>
+        <w:rPr>
+          <w:color w:val="000000"/>
+          <w:sz w:val="24"/>
+          <w:szCs w:val="24"/>
+          <w:shd w:val="clear" w:color="auto" w:fill="FFFFFF"/>
+        </w:rPr>
+        <w:t>boolean</w:t>
+      </w:r>
+      <w:proofErr w:type="spellEnd"/>
+      <w:r>
+        <w:rPr>
+          <w:color w:val="000000"/>
+          <w:sz w:val="24"/>
+          <w:szCs w:val="24"/>
+          <w:shd w:val="clear" w:color="auto" w:fill="FFFFFF"/>
+        </w:rPr>
+        <w:t>) # Saída: Verdadeiro Este exemplo Python declara variáveis ​​de diferentes tipos e atribui valores a elas. Estes são apenas alguns dos tipos de dados e variáveis ​​mais comuns.</w:t>
+      </w:r>
+    </w:p>
+    <w:p>
+      <w:pPr>
+        <w:spacing w:line="360" w:lineRule="auto"/>
+        <w:ind w:right="-40"/>
+        <w:rPr>
+          <w:b/>
+          <w:sz w:val="24"/>
+          <w:szCs w:val="24"/>
+          <w:highlight w:val="white"/>
+        </w:rPr>
+      </w:pPr>
+    </w:p>
+    <w:p>
+      <w:pPr>
+        <w:spacing w:line="360" w:lineRule="auto"/>
+        <w:ind w:right="-40"/>
+        <w:rPr>
+          <w:b/>
+          <w:sz w:val="24"/>
+          <w:szCs w:val="24"/>
+          <w:highlight w:val="white"/>
+        </w:rPr>
+      </w:pPr>
+      <w:r>
+        <w:rPr>
+          <w:b/>
+          <w:sz w:val="24"/>
+          <w:szCs w:val="24"/>
+          <w:highlight w:val="white"/>
+        </w:rPr>
+        <w:t xml:space="preserve">3.1 </w:t>
+      </w:r>
+      <w:r>
+        <w:rPr>
+          <w:b/>
+          <w:sz w:val="24"/>
+          <w:szCs w:val="24"/>
+          <w:highlight w:val="white"/>
+        </w:rPr>
+        <w:t xml:space="preserve">Definição de tipos de dados básicos, como inteiros, ponto flutuante, booleanos, </w:t>
+      </w:r>
+      <w:proofErr w:type="spellStart"/>
+      <w:r>
+        <w:rPr>
+          <w:b/>
+          <w:sz w:val="24"/>
+          <w:szCs w:val="24"/>
+          <w:highlight w:val="white"/>
+        </w:rPr>
+        <w:t>etc</w:t>
+      </w:r>
+      <w:proofErr w:type="spellEnd"/>
+    </w:p>
+    <w:p>
+      <w:pPr>
+        <w:spacing w:line="360" w:lineRule="auto"/>
+        <w:ind w:right="-40"/>
+        <w:rPr>
+          <w:b/>
+          <w:sz w:val="24"/>
+          <w:szCs w:val="24"/>
+          <w:highlight w:val="white"/>
+        </w:rPr>
+      </w:pPr>
+    </w:p>
+    <w:p>
+      <w:pPr>
+        <w:spacing w:line="360" w:lineRule="auto"/>
+        <w:ind w:right="-40"/>
+        <w:rPr>
+          <w:sz w:val="24"/>
+          <w:szCs w:val="24"/>
+        </w:rPr>
+      </w:pPr>
+      <w:r>
+        <w:rPr>
+          <w:b/>
+          <w:sz w:val="24"/>
+          <w:szCs w:val="24"/>
+          <w:highlight w:val="white"/>
+        </w:rPr>
+        <w:tab/>
+      </w:r>
+      <w:r>
+        <w:rPr>
+          <w:sz w:val="24"/>
+          <w:szCs w:val="24"/>
+        </w:rPr>
+        <w:t>Inteiros (</w:t>
+      </w:r>
+      <w:proofErr w:type="spellStart"/>
+      <w:r>
+        <w:rPr>
+          <w:sz w:val="24"/>
+          <w:szCs w:val="24"/>
+        </w:rPr>
+        <w:t>int</w:t>
+      </w:r>
+      <w:proofErr w:type="spellEnd"/>
+      <w:r>
+        <w:rPr>
+          <w:sz w:val="24"/>
+          <w:szCs w:val="24"/>
+        </w:rPr>
+        <w:t>):</w:t>
+      </w:r>
+    </w:p>
+    <w:p>
+      <w:pPr>
+        <w:spacing w:line="360" w:lineRule="auto"/>
+        <w:ind w:right="-40"/>
+        <w:rPr>
+          <w:sz w:val="24"/>
+          <w:szCs w:val="24"/>
+        </w:rPr>
+      </w:pPr>
+    </w:p>
+    <w:p>
+      <w:pPr>
+        <w:spacing w:line="360" w:lineRule="auto"/>
+        <w:ind w:right="-40"/>
+        <w:rPr>
+          <w:sz w:val="24"/>
+          <w:szCs w:val="24"/>
+        </w:rPr>
+      </w:pPr>
+      <w:r>
+        <w:rPr>
+          <w:sz w:val="24"/>
+          <w:szCs w:val="24"/>
+        </w:rPr>
+        <w:t>Os inteiros são números inteiros, ou seja, números sem parte fracionária.</w:t>
+      </w:r>
+    </w:p>
+    <w:p>
+      <w:pPr>
+        <w:spacing w:line="360" w:lineRule="auto"/>
+        <w:ind w:right="-40"/>
+        <w:rPr>
+          <w:sz w:val="24"/>
+          <w:szCs w:val="24"/>
+        </w:rPr>
+      </w:pPr>
+      <w:r>
+        <w:rPr>
+          <w:sz w:val="24"/>
+          <w:szCs w:val="24"/>
+        </w:rPr>
+        <w:t>Eles podem ser positivos, negativos ou zero.</w:t>
+      </w:r>
+    </w:p>
+    <w:p>
+      <w:pPr>
+        <w:spacing w:line="360" w:lineRule="auto"/>
+        <w:ind w:right="-40"/>
+        <w:rPr>
+          <w:sz w:val="24"/>
+          <w:szCs w:val="24"/>
+        </w:rPr>
+      </w:pPr>
+      <w:r>
+        <w:rPr>
+          <w:sz w:val="24"/>
+          <w:szCs w:val="24"/>
+        </w:rPr>
+        <w:t>Exemplos de inteiros são: -10, 0, 42, 100, etc.</w:t>
+      </w:r>
+    </w:p>
+    <w:p>
+      <w:pPr>
+        <w:spacing w:line="360" w:lineRule="auto"/>
+        <w:ind w:right="-40"/>
+        <w:rPr>
+          <w:sz w:val="24"/>
+          <w:szCs w:val="24"/>
+        </w:rPr>
+      </w:pPr>
+      <w:r>
+        <w:rPr>
+          <w:sz w:val="24"/>
+          <w:szCs w:val="24"/>
+        </w:rPr>
+        <w:t>Em muitas linguagens de programação, os inteiros têm limites em relação ao valor máximo e mínimo que podem ser representados.</w:t>
+      </w:r>
+    </w:p>
+    <w:p>
+      <w:pPr>
+        <w:spacing w:line="360" w:lineRule="auto"/>
+        <w:ind w:right="-40"/>
+        <w:rPr>
+          <w:sz w:val="24"/>
+          <w:szCs w:val="24"/>
+        </w:rPr>
+      </w:pPr>
+      <w:r>
+        <w:rPr>
+          <w:sz w:val="24"/>
+          <w:szCs w:val="24"/>
+        </w:rPr>
+        <w:t>Ponto Flutuante (</w:t>
+      </w:r>
+      <w:proofErr w:type="spellStart"/>
+      <w:r>
+        <w:rPr>
+          <w:sz w:val="24"/>
+          <w:szCs w:val="24"/>
+        </w:rPr>
+        <w:t>float</w:t>
+      </w:r>
+      <w:proofErr w:type="spellEnd"/>
+      <w:r>
+        <w:rPr>
+          <w:sz w:val="24"/>
+          <w:szCs w:val="24"/>
+        </w:rPr>
+        <w:t>):</w:t>
+      </w:r>
+    </w:p>
+    <w:p>
+      <w:pPr>
+        <w:spacing w:line="360" w:lineRule="auto"/>
+        <w:ind w:right="-40"/>
+        <w:rPr>
+          <w:sz w:val="24"/>
+          <w:szCs w:val="24"/>
+        </w:rPr>
+      </w:pPr>
+    </w:p>
+    <w:p>
+      <w:pPr>
+        <w:spacing w:line="360" w:lineRule="auto"/>
+        <w:ind w:right="-40"/>
+        <w:rPr>
+          <w:sz w:val="24"/>
+          <w:szCs w:val="24"/>
+        </w:rPr>
+      </w:pPr>
+      <w:r>
+        <w:rPr>
+          <w:sz w:val="24"/>
+          <w:szCs w:val="24"/>
+        </w:rPr>
+        <w:t>Os números de ponto flutuante representam números reais, incluindo números com parte fracionária.</w:t>
+      </w:r>
+    </w:p>
+    <w:p>
+      <w:pPr>
+        <w:spacing w:line="360" w:lineRule="auto"/>
+        <w:ind w:right="-40"/>
+        <w:rPr>
+          <w:sz w:val="24"/>
+          <w:szCs w:val="24"/>
+        </w:rPr>
+      </w:pPr>
+      <w:r>
+        <w:rPr>
+          <w:sz w:val="24"/>
+          <w:szCs w:val="24"/>
+        </w:rPr>
+        <w:t>Eles podem ser positivos, negativos ou zero.</w:t>
+      </w:r>
+    </w:p>
+    <w:p>
+      <w:pPr>
+        <w:spacing w:line="360" w:lineRule="auto"/>
+        <w:ind w:right="-40"/>
+        <w:rPr>
+          <w:sz w:val="24"/>
+          <w:szCs w:val="24"/>
+        </w:rPr>
+      </w:pPr>
+      <w:r>
+        <w:rPr>
+          <w:sz w:val="24"/>
+          <w:szCs w:val="24"/>
+        </w:rPr>
+        <w:t>Exemplos de números de ponto flutuante são: -3.14, 0.5, 1.618, etc.</w:t>
+      </w:r>
+    </w:p>
+    <w:p>
+      <w:pPr>
+        <w:spacing w:line="360" w:lineRule="auto"/>
+        <w:ind w:right="-40"/>
+        <w:rPr>
+          <w:sz w:val="24"/>
+          <w:szCs w:val="24"/>
+        </w:rPr>
+      </w:pPr>
+      <w:r>
+        <w:rPr>
+          <w:sz w:val="24"/>
+          <w:szCs w:val="24"/>
+        </w:rPr>
+        <w:t>Os números de ponto flutuante são representados usando notação científica (por exemplo, 6.02e23) ou ponto decimal (por exemplo, 3.14159).</w:t>
+      </w:r>
+    </w:p>
+    <w:p>
+      <w:pPr>
+        <w:spacing w:line="360" w:lineRule="auto"/>
+        <w:ind w:right="-40"/>
+        <w:rPr>
+          <w:sz w:val="24"/>
+          <w:szCs w:val="24"/>
+        </w:rPr>
+      </w:pPr>
+      <w:r>
+        <w:rPr>
+          <w:sz w:val="24"/>
+          <w:szCs w:val="24"/>
+        </w:rPr>
+        <w:t>Booleanos (</w:t>
+      </w:r>
+      <w:proofErr w:type="spellStart"/>
+      <w:r>
+        <w:rPr>
+          <w:sz w:val="24"/>
+          <w:szCs w:val="24"/>
+        </w:rPr>
+        <w:t>bool</w:t>
+      </w:r>
+      <w:proofErr w:type="spellEnd"/>
+      <w:r>
+        <w:rPr>
+          <w:sz w:val="24"/>
+          <w:szCs w:val="24"/>
+        </w:rPr>
+        <w:t>):</w:t>
+      </w:r>
+    </w:p>
+    <w:p>
+      <w:pPr>
+        <w:spacing w:line="360" w:lineRule="auto"/>
+        <w:ind w:right="-40"/>
+        <w:rPr>
+          <w:sz w:val="24"/>
+          <w:szCs w:val="24"/>
+        </w:rPr>
+      </w:pPr>
+    </w:p>
+    <w:p>
+      <w:pPr>
+        <w:spacing w:line="360" w:lineRule="auto"/>
+        <w:ind w:right="-40"/>
+        <w:rPr>
+          <w:sz w:val="24"/>
+          <w:szCs w:val="24"/>
+        </w:rPr>
+      </w:pPr>
+      <w:r>
+        <w:rPr>
+          <w:sz w:val="24"/>
+          <w:szCs w:val="24"/>
+        </w:rPr>
+        <w:t>Os booleanos representam valores lógicos verdadeiro (</w:t>
+      </w:r>
+      <w:proofErr w:type="spellStart"/>
+      <w:r>
+        <w:rPr>
+          <w:sz w:val="24"/>
+          <w:szCs w:val="24"/>
+        </w:rPr>
+        <w:t>True</w:t>
+      </w:r>
+      <w:proofErr w:type="spellEnd"/>
+      <w:r>
+        <w:rPr>
+          <w:sz w:val="24"/>
+          <w:szCs w:val="24"/>
+        </w:rPr>
+        <w:t>) ou falso (False).</w:t>
+      </w:r>
+    </w:p>
+    <w:p>
+      <w:pPr>
+        <w:spacing w:line="360" w:lineRule="auto"/>
+        <w:ind w:right="-40"/>
+        <w:rPr>
+          <w:sz w:val="24"/>
+          <w:szCs w:val="24"/>
+        </w:rPr>
+      </w:pPr>
+      <w:r>
+        <w:rPr>
+          <w:sz w:val="24"/>
+          <w:szCs w:val="24"/>
+        </w:rPr>
+        <w:t>São comumente usados para expressar condições em operações de controle de fluxo, como declarações condicionais e loops.</w:t>
+      </w:r>
+    </w:p>
+    <w:p>
+      <w:pPr>
+        <w:spacing w:line="360" w:lineRule="auto"/>
+        <w:ind w:right="-40"/>
+        <w:rPr>
+          <w:sz w:val="24"/>
+          <w:szCs w:val="24"/>
+        </w:rPr>
+      </w:pPr>
+      <w:r>
+        <w:rPr>
+          <w:sz w:val="24"/>
+          <w:szCs w:val="24"/>
+        </w:rPr>
+        <w:t xml:space="preserve">Exemplos de expressões booleanas são: </w:t>
+      </w:r>
+      <w:proofErr w:type="spellStart"/>
+      <w:r>
+        <w:rPr>
+          <w:sz w:val="24"/>
+          <w:szCs w:val="24"/>
+        </w:rPr>
+        <w:t>True</w:t>
+      </w:r>
+      <w:proofErr w:type="spellEnd"/>
+      <w:r>
+        <w:rPr>
+          <w:sz w:val="24"/>
+          <w:szCs w:val="24"/>
+        </w:rPr>
+        <w:t xml:space="preserve">, </w:t>
+      </w:r>
+      <w:proofErr w:type="gramStart"/>
+      <w:r>
+        <w:rPr>
+          <w:sz w:val="24"/>
+          <w:szCs w:val="24"/>
+        </w:rPr>
+        <w:t>False</w:t>
+      </w:r>
+      <w:proofErr w:type="gramEnd"/>
+      <w:r>
+        <w:rPr>
+          <w:sz w:val="24"/>
+          <w:szCs w:val="24"/>
+        </w:rPr>
+        <w:t xml:space="preserve">, 5 &gt; 3 (resulta em </w:t>
+      </w:r>
+      <w:proofErr w:type="spellStart"/>
+      <w:r>
+        <w:rPr>
+          <w:sz w:val="24"/>
+          <w:szCs w:val="24"/>
+        </w:rPr>
+        <w:t>True</w:t>
+      </w:r>
+      <w:proofErr w:type="spellEnd"/>
+      <w:r>
+        <w:rPr>
+          <w:sz w:val="24"/>
+          <w:szCs w:val="24"/>
+        </w:rPr>
+        <w:t>), 10 == 5 (resulta em False), etc.</w:t>
+      </w:r>
+    </w:p>
+    <w:p>
+      <w:pPr>
+        <w:spacing w:line="360" w:lineRule="auto"/>
+        <w:ind w:right="-40"/>
+        <w:rPr>
+          <w:sz w:val="24"/>
+          <w:szCs w:val="24"/>
+          <w:highlight w:val="white"/>
+        </w:rPr>
+      </w:pPr>
+      <w:r>
+        <w:rPr>
+          <w:sz w:val="24"/>
+          <w:szCs w:val="24"/>
+        </w:rPr>
+        <w:t>Esses são os tipos de dados básicos mais comuns encontrados na maioria das linguagens de programação. Eles fornecem os blocos de construção essenciais para a manipulação de dados e a tomada de decisões em programas de computador.</w:t>
+      </w:r>
+    </w:p>
+    <w:p>
+      <w:pPr>
+        <w:spacing w:line="360" w:lineRule="auto"/>
+        <w:ind w:right="-40"/>
+        <w:rPr>
+          <w:b/>
+          <w:sz w:val="28"/>
+          <w:szCs w:val="28"/>
           <w:highlight w:val="white"/>
         </w:rPr>
       </w:pPr>
       <w:bookmarkStart w:id="0" w:name="_GoBack"/>
-      <w:bookmarkEnd w:id="0"/>
-      <w:r>
-        <w:rPr>
-          <w:color w:val="000000"/>
-          <w:sz w:val="24"/>
-          <w:szCs w:val="24"/>
-          <w:shd w:val="clear" w:color="auto" w:fill="FFFFFF"/>
-        </w:rPr>
-        <w:t>Lógica é um conjunto de regras e métodos usados ​​para desenvolver algoritmos eficientes e corretos. Identificar soluções: Os programadores podem usar os princípios da lógica de programação para identificar a solução mais eficiente e elegante para um problema. Em outras palavras, a lógica de programação fornece os princípios e técnicas necessários para desenvolver algoritmos eficientes e otimizados. Isso ajuda os programadores a pensar de forma lógica e estrutural ao lidar com problemas de computador e a garantir que suas soluções sejam claras, corretas e eficazes.</w:t>
-      </w:r>
-    </w:p>
-    <w:p>
-      <w:pPr>
-        <w:spacing w:line="360" w:lineRule="auto"/>
-        <w:ind w:left="3600" w:right="-40"/>
-        <w:rPr>
-          <w:b/>
-          <w:sz w:val="28"/>
-          <w:szCs w:val="28"/>
-          <w:highlight w:val="white"/>
-        </w:rPr>
-      </w:pPr>
-    </w:p>
-    <w:p>
-      <w:pPr>
-        <w:spacing w:line="360" w:lineRule="auto"/>
-        <w:ind w:left="3600" w:right="-40"/>
-        <w:rPr>
-          <w:b/>
-          <w:sz w:val="28"/>
-          <w:szCs w:val="28"/>
-          <w:highlight w:val="white"/>
-        </w:rPr>
-      </w:pPr>
+      <w:r>
+        <w:rPr>
+          <w:b/>
+          <w:sz w:val="28"/>
+          <w:szCs w:val="28"/>
+          <w:highlight w:val="white"/>
+        </w:rPr>
+        <w:lastRenderedPageBreak/>
+        <w:t xml:space="preserve">3.2 </w:t>
+      </w:r>
+      <w:r>
+        <w:rPr>
+          <w:b/>
+          <w:sz w:val="24"/>
+          <w:szCs w:val="24"/>
+          <w:highlight w:val="white"/>
+        </w:rPr>
+        <w:t>Exemplos de declaração e utilização de variáveis em algoritmos</w:t>
+      </w:r>
+    </w:p>
+    <w:bookmarkEnd w:id="0"/>
+    <w:p>
+      <w:pPr>
+        <w:spacing w:line="360" w:lineRule="auto"/>
+        <w:ind w:right="-40"/>
+        <w:rPr>
+          <w:rFonts w:ascii="Segoe UI" w:eastAsia="Times New Roman" w:hAnsi="Segoe UI" w:cs="Segoe UI"/>
+          <w:color w:val="ECECEC"/>
+          <w:sz w:val="24"/>
+          <w:szCs w:val="24"/>
+        </w:rPr>
+      </w:pPr>
+    </w:p>
+    <w:p>
+      <w:pPr>
+        <w:spacing w:line="360" w:lineRule="auto"/>
+        <w:ind w:right="-40"/>
+        <w:rPr>
+          <w:sz w:val="24"/>
+          <w:szCs w:val="24"/>
+          <w:highlight w:val="white"/>
+        </w:rPr>
+      </w:pPr>
+      <w:r>
+        <w:rPr>
+          <w:sz w:val="24"/>
+          <w:szCs w:val="24"/>
+          <w:highlight w:val="white"/>
+        </w:rPr>
+        <w:tab/>
+      </w:r>
+      <w:r>
+        <w:rPr>
+          <w:sz w:val="24"/>
+          <w:szCs w:val="24"/>
+        </w:rPr>
+        <w:t xml:space="preserve">Exemplo de declaração e utilização de uma variável inteira em Python: </w:t>
+      </w:r>
+      <w:proofErr w:type="spellStart"/>
+      <w:r>
+        <w:rPr>
+          <w:sz w:val="24"/>
+          <w:szCs w:val="24"/>
+        </w:rPr>
+        <w:t>python</w:t>
+      </w:r>
+      <w:proofErr w:type="spellEnd"/>
+      <w:r>
+        <w:rPr>
+          <w:sz w:val="24"/>
+          <w:szCs w:val="24"/>
+        </w:rPr>
+        <w:t xml:space="preserve"> </w:t>
+      </w:r>
+      <w:proofErr w:type="spellStart"/>
+      <w:r>
+        <w:rPr>
+          <w:sz w:val="24"/>
+          <w:szCs w:val="24"/>
+        </w:rPr>
+        <w:t>Copy</w:t>
+      </w:r>
+      <w:proofErr w:type="spellEnd"/>
+      <w:r>
+        <w:rPr>
+          <w:sz w:val="24"/>
+          <w:szCs w:val="24"/>
+        </w:rPr>
+        <w:t xml:space="preserve"> </w:t>
+      </w:r>
+      <w:proofErr w:type="spellStart"/>
+      <w:r>
+        <w:rPr>
+          <w:sz w:val="24"/>
+          <w:szCs w:val="24"/>
+        </w:rPr>
+        <w:t>code</w:t>
+      </w:r>
+      <w:proofErr w:type="spellEnd"/>
+      <w:r>
+        <w:rPr>
+          <w:sz w:val="24"/>
+          <w:szCs w:val="24"/>
+        </w:rPr>
+        <w:t xml:space="preserve"> # Declaração e utilização de uma variável inteira </w:t>
+      </w:r>
+      <w:proofErr w:type="spellStart"/>
+      <w:r>
+        <w:rPr>
+          <w:sz w:val="24"/>
+          <w:szCs w:val="24"/>
+        </w:rPr>
+        <w:t>numero</w:t>
+      </w:r>
+      <w:proofErr w:type="spellEnd"/>
+      <w:r>
+        <w:rPr>
+          <w:sz w:val="24"/>
+          <w:szCs w:val="24"/>
+        </w:rPr>
+        <w:t xml:space="preserve"> = 10 dobro = </w:t>
+      </w:r>
+      <w:proofErr w:type="spellStart"/>
+      <w:r>
+        <w:rPr>
+          <w:sz w:val="24"/>
+          <w:szCs w:val="24"/>
+        </w:rPr>
+        <w:t>numero</w:t>
+      </w:r>
+      <w:proofErr w:type="spellEnd"/>
+      <w:r>
+        <w:rPr>
+          <w:sz w:val="24"/>
+          <w:szCs w:val="24"/>
+        </w:rPr>
+        <w:t xml:space="preserve"> * 2 print("O dobro de", </w:t>
+      </w:r>
+      <w:proofErr w:type="spellStart"/>
+      <w:r>
+        <w:rPr>
+          <w:sz w:val="24"/>
+          <w:szCs w:val="24"/>
+        </w:rPr>
+        <w:t>numero</w:t>
+      </w:r>
+      <w:proofErr w:type="spellEnd"/>
+      <w:r>
+        <w:rPr>
+          <w:sz w:val="24"/>
+          <w:szCs w:val="24"/>
+        </w:rPr>
+        <w:t xml:space="preserve">, "é", dobro) Exemplo de declaração e utilização de uma variável de ponto flutuante em C: c </w:t>
+      </w:r>
+      <w:proofErr w:type="spellStart"/>
+      <w:r>
+        <w:rPr>
+          <w:sz w:val="24"/>
+          <w:szCs w:val="24"/>
+        </w:rPr>
+        <w:t>Copy</w:t>
+      </w:r>
+      <w:proofErr w:type="spellEnd"/>
+      <w:r>
+        <w:rPr>
+          <w:sz w:val="24"/>
+          <w:szCs w:val="24"/>
+        </w:rPr>
+        <w:t xml:space="preserve"> </w:t>
+      </w:r>
+      <w:proofErr w:type="spellStart"/>
+      <w:r>
+        <w:rPr>
+          <w:sz w:val="24"/>
+          <w:szCs w:val="24"/>
+        </w:rPr>
+        <w:t>code</w:t>
+      </w:r>
+      <w:proofErr w:type="spellEnd"/>
+      <w:r>
+        <w:rPr>
+          <w:sz w:val="24"/>
+          <w:szCs w:val="24"/>
+        </w:rPr>
+        <w:t xml:space="preserve"> #include &lt;</w:t>
+      </w:r>
+      <w:proofErr w:type="spellStart"/>
+      <w:r>
+        <w:rPr>
+          <w:sz w:val="24"/>
+          <w:szCs w:val="24"/>
+        </w:rPr>
+        <w:t>stdio.h</w:t>
+      </w:r>
+      <w:proofErr w:type="spellEnd"/>
+      <w:r>
+        <w:rPr>
+          <w:sz w:val="24"/>
+          <w:szCs w:val="24"/>
+        </w:rPr>
+        <w:t xml:space="preserve">&gt; </w:t>
+      </w:r>
+      <w:proofErr w:type="spellStart"/>
+      <w:r>
+        <w:rPr>
+          <w:sz w:val="24"/>
+          <w:szCs w:val="24"/>
+        </w:rPr>
+        <w:t>int</w:t>
+      </w:r>
+      <w:proofErr w:type="spellEnd"/>
+      <w:r>
+        <w:rPr>
+          <w:sz w:val="24"/>
+          <w:szCs w:val="24"/>
+        </w:rPr>
+        <w:t xml:space="preserve"> </w:t>
+      </w:r>
+      <w:proofErr w:type="spellStart"/>
+      <w:r>
+        <w:rPr>
+          <w:sz w:val="24"/>
+          <w:szCs w:val="24"/>
+        </w:rPr>
+        <w:t>main</w:t>
+      </w:r>
+      <w:proofErr w:type="spellEnd"/>
+      <w:r>
+        <w:rPr>
+          <w:sz w:val="24"/>
+          <w:szCs w:val="24"/>
+        </w:rPr>
+        <w:t xml:space="preserve">() { // Declaração e utilização de uma variável de ponto flutuante </w:t>
+      </w:r>
+      <w:proofErr w:type="spellStart"/>
+      <w:r>
+        <w:rPr>
+          <w:sz w:val="24"/>
+          <w:szCs w:val="24"/>
+        </w:rPr>
+        <w:t>float</w:t>
+      </w:r>
+      <w:proofErr w:type="spellEnd"/>
+      <w:r>
+        <w:rPr>
+          <w:sz w:val="24"/>
+          <w:szCs w:val="24"/>
+        </w:rPr>
+        <w:t xml:space="preserve"> altura = 1.75; </w:t>
+      </w:r>
+      <w:proofErr w:type="spellStart"/>
+      <w:r>
+        <w:rPr>
+          <w:sz w:val="24"/>
+          <w:szCs w:val="24"/>
+        </w:rPr>
+        <w:t>printf</w:t>
+      </w:r>
+      <w:proofErr w:type="spellEnd"/>
+      <w:r>
+        <w:rPr>
+          <w:sz w:val="24"/>
+          <w:szCs w:val="24"/>
+        </w:rPr>
+        <w:t xml:space="preserve">("A altura é %.2f metros.\n", altura); </w:t>
+      </w:r>
+      <w:proofErr w:type="spellStart"/>
+      <w:r>
+        <w:rPr>
+          <w:sz w:val="24"/>
+          <w:szCs w:val="24"/>
+        </w:rPr>
+        <w:t>return</w:t>
+      </w:r>
+      <w:proofErr w:type="spellEnd"/>
+      <w:r>
+        <w:rPr>
+          <w:sz w:val="24"/>
+          <w:szCs w:val="24"/>
+        </w:rPr>
+        <w:t xml:space="preserve"> 0; } Exemplo de declaração e utilização de uma variável booleana em Java: </w:t>
+      </w:r>
+      <w:proofErr w:type="spellStart"/>
+      <w:r>
+        <w:rPr>
+          <w:sz w:val="24"/>
+          <w:szCs w:val="24"/>
+        </w:rPr>
+        <w:t>java</w:t>
+      </w:r>
+      <w:proofErr w:type="spellEnd"/>
+      <w:r>
+        <w:rPr>
+          <w:sz w:val="24"/>
+          <w:szCs w:val="24"/>
+        </w:rPr>
+        <w:t xml:space="preserve"> </w:t>
+      </w:r>
+      <w:proofErr w:type="spellStart"/>
+      <w:r>
+        <w:rPr>
+          <w:sz w:val="24"/>
+          <w:szCs w:val="24"/>
+        </w:rPr>
+        <w:t>Copy</w:t>
+      </w:r>
+      <w:proofErr w:type="spellEnd"/>
+      <w:r>
+        <w:rPr>
+          <w:sz w:val="24"/>
+          <w:szCs w:val="24"/>
+        </w:rPr>
+        <w:t xml:space="preserve"> </w:t>
+      </w:r>
+      <w:proofErr w:type="spellStart"/>
+      <w:r>
+        <w:rPr>
+          <w:sz w:val="24"/>
+          <w:szCs w:val="24"/>
+        </w:rPr>
+        <w:t>code</w:t>
+      </w:r>
+      <w:proofErr w:type="spellEnd"/>
+      <w:r>
+        <w:rPr>
+          <w:sz w:val="24"/>
+          <w:szCs w:val="24"/>
+        </w:rPr>
+        <w:t xml:space="preserve"> </w:t>
+      </w:r>
+      <w:proofErr w:type="spellStart"/>
+      <w:r>
+        <w:rPr>
+          <w:sz w:val="24"/>
+          <w:szCs w:val="24"/>
+        </w:rPr>
+        <w:t>public</w:t>
+      </w:r>
+      <w:proofErr w:type="spellEnd"/>
+      <w:r>
+        <w:rPr>
+          <w:sz w:val="24"/>
+          <w:szCs w:val="24"/>
+        </w:rPr>
+        <w:t xml:space="preserve"> </w:t>
+      </w:r>
+      <w:proofErr w:type="spellStart"/>
+      <w:r>
+        <w:rPr>
+          <w:sz w:val="24"/>
+          <w:szCs w:val="24"/>
+        </w:rPr>
+        <w:t>class</w:t>
+      </w:r>
+      <w:proofErr w:type="spellEnd"/>
+      <w:r>
+        <w:rPr>
+          <w:sz w:val="24"/>
+          <w:szCs w:val="24"/>
+        </w:rPr>
+        <w:t xml:space="preserve"> </w:t>
+      </w:r>
+      <w:proofErr w:type="spellStart"/>
+      <w:r>
+        <w:rPr>
+          <w:sz w:val="24"/>
+          <w:szCs w:val="24"/>
+        </w:rPr>
+        <w:t>Main</w:t>
+      </w:r>
+      <w:proofErr w:type="spellEnd"/>
+      <w:r>
+        <w:rPr>
+          <w:sz w:val="24"/>
+          <w:szCs w:val="24"/>
+        </w:rPr>
+        <w:t xml:space="preserve"> { </w:t>
+      </w:r>
+      <w:proofErr w:type="spellStart"/>
+      <w:r>
+        <w:rPr>
+          <w:sz w:val="24"/>
+          <w:szCs w:val="24"/>
+        </w:rPr>
+        <w:t>public</w:t>
+      </w:r>
+      <w:proofErr w:type="spellEnd"/>
+      <w:r>
+        <w:rPr>
+          <w:sz w:val="24"/>
+          <w:szCs w:val="24"/>
+        </w:rPr>
+        <w:t xml:space="preserve"> </w:t>
+      </w:r>
+      <w:proofErr w:type="spellStart"/>
+      <w:r>
+        <w:rPr>
+          <w:sz w:val="24"/>
+          <w:szCs w:val="24"/>
+        </w:rPr>
+        <w:t>static</w:t>
+      </w:r>
+      <w:proofErr w:type="spellEnd"/>
+      <w:r>
+        <w:rPr>
+          <w:sz w:val="24"/>
+          <w:szCs w:val="24"/>
+        </w:rPr>
+        <w:t xml:space="preserve"> </w:t>
+      </w:r>
+      <w:proofErr w:type="spellStart"/>
+      <w:r>
+        <w:rPr>
+          <w:sz w:val="24"/>
+          <w:szCs w:val="24"/>
+        </w:rPr>
+        <w:t>void</w:t>
+      </w:r>
+      <w:proofErr w:type="spellEnd"/>
+      <w:r>
+        <w:rPr>
+          <w:sz w:val="24"/>
+          <w:szCs w:val="24"/>
+        </w:rPr>
+        <w:t xml:space="preserve"> </w:t>
+      </w:r>
+      <w:proofErr w:type="spellStart"/>
+      <w:r>
+        <w:rPr>
+          <w:sz w:val="24"/>
+          <w:szCs w:val="24"/>
+        </w:rPr>
+        <w:t>main</w:t>
+      </w:r>
+      <w:proofErr w:type="spellEnd"/>
+      <w:r>
+        <w:rPr>
+          <w:sz w:val="24"/>
+          <w:szCs w:val="24"/>
+        </w:rPr>
+        <w:t>(</w:t>
+      </w:r>
+      <w:proofErr w:type="spellStart"/>
+      <w:r>
+        <w:rPr>
+          <w:sz w:val="24"/>
+          <w:szCs w:val="24"/>
+        </w:rPr>
+        <w:t>String</w:t>
+      </w:r>
+      <w:proofErr w:type="spellEnd"/>
+      <w:r>
+        <w:rPr>
+          <w:sz w:val="24"/>
+          <w:szCs w:val="24"/>
+        </w:rPr>
+        <w:t xml:space="preserve">[] </w:t>
+      </w:r>
+      <w:proofErr w:type="spellStart"/>
+      <w:r>
+        <w:rPr>
+          <w:sz w:val="24"/>
+          <w:szCs w:val="24"/>
+        </w:rPr>
+        <w:t>args</w:t>
+      </w:r>
+      <w:proofErr w:type="spellEnd"/>
+      <w:r>
+        <w:rPr>
+          <w:sz w:val="24"/>
+          <w:szCs w:val="24"/>
+        </w:rPr>
+        <w:t xml:space="preserve">) { // Declaração e utilização de uma variável booleana </w:t>
+      </w:r>
+      <w:proofErr w:type="spellStart"/>
+      <w:r>
+        <w:rPr>
+          <w:sz w:val="24"/>
+          <w:szCs w:val="24"/>
+        </w:rPr>
+        <w:t>boolean</w:t>
+      </w:r>
+      <w:proofErr w:type="spellEnd"/>
+      <w:r>
+        <w:rPr>
+          <w:sz w:val="24"/>
+          <w:szCs w:val="24"/>
+        </w:rPr>
+        <w:t xml:space="preserve"> </w:t>
+      </w:r>
+      <w:proofErr w:type="spellStart"/>
+      <w:r>
+        <w:rPr>
+          <w:sz w:val="24"/>
+          <w:szCs w:val="24"/>
+        </w:rPr>
+        <w:t>isSunny</w:t>
+      </w:r>
+      <w:proofErr w:type="spellEnd"/>
+      <w:r>
+        <w:rPr>
+          <w:sz w:val="24"/>
+          <w:szCs w:val="24"/>
+        </w:rPr>
+        <w:t xml:space="preserve"> = </w:t>
+      </w:r>
+      <w:proofErr w:type="spellStart"/>
+      <w:r>
+        <w:rPr>
+          <w:sz w:val="24"/>
+          <w:szCs w:val="24"/>
+        </w:rPr>
+        <w:t>true</w:t>
+      </w:r>
+      <w:proofErr w:type="spellEnd"/>
+      <w:r>
+        <w:rPr>
+          <w:sz w:val="24"/>
+          <w:szCs w:val="24"/>
+        </w:rPr>
+        <w:t xml:space="preserve">; </w:t>
+      </w:r>
+      <w:proofErr w:type="spellStart"/>
+      <w:r>
+        <w:rPr>
+          <w:sz w:val="24"/>
+          <w:szCs w:val="24"/>
+        </w:rPr>
+        <w:t>if</w:t>
+      </w:r>
+      <w:proofErr w:type="spellEnd"/>
+      <w:r>
+        <w:rPr>
+          <w:sz w:val="24"/>
+          <w:szCs w:val="24"/>
+        </w:rPr>
+        <w:t xml:space="preserve"> (</w:t>
+      </w:r>
+      <w:proofErr w:type="spellStart"/>
+      <w:r>
+        <w:rPr>
+          <w:sz w:val="24"/>
+          <w:szCs w:val="24"/>
+        </w:rPr>
+        <w:t>isSunny</w:t>
+      </w:r>
+      <w:proofErr w:type="spellEnd"/>
+      <w:r>
+        <w:rPr>
+          <w:sz w:val="24"/>
+          <w:szCs w:val="24"/>
+        </w:rPr>
+        <w:t xml:space="preserve">) { </w:t>
+      </w:r>
+      <w:proofErr w:type="spellStart"/>
+      <w:r>
+        <w:rPr>
+          <w:sz w:val="24"/>
+          <w:szCs w:val="24"/>
+        </w:rPr>
+        <w:t>System.out.println</w:t>
+      </w:r>
+      <w:proofErr w:type="spellEnd"/>
+      <w:r>
+        <w:rPr>
+          <w:sz w:val="24"/>
+          <w:szCs w:val="24"/>
+        </w:rPr>
+        <w:t xml:space="preserve">("O tempo está ensolarado."); } </w:t>
+      </w:r>
+      <w:proofErr w:type="spellStart"/>
+      <w:r>
+        <w:rPr>
+          <w:sz w:val="24"/>
+          <w:szCs w:val="24"/>
+        </w:rPr>
+        <w:t>else</w:t>
+      </w:r>
+      <w:proofErr w:type="spellEnd"/>
+      <w:r>
+        <w:rPr>
+          <w:sz w:val="24"/>
+          <w:szCs w:val="24"/>
+        </w:rPr>
+        <w:t xml:space="preserve"> { </w:t>
+      </w:r>
+      <w:proofErr w:type="spellStart"/>
+      <w:r>
+        <w:rPr>
+          <w:sz w:val="24"/>
+          <w:szCs w:val="24"/>
+        </w:rPr>
+        <w:t>System.out.println</w:t>
+      </w:r>
+      <w:proofErr w:type="spellEnd"/>
+      <w:r>
+        <w:rPr>
+          <w:sz w:val="24"/>
+          <w:szCs w:val="24"/>
+        </w:rPr>
+        <w:t xml:space="preserve">("O tempo está nublado."); } } } Exemplo de declaração e utilização de uma variável </w:t>
+      </w:r>
+      <w:proofErr w:type="spellStart"/>
+      <w:r>
+        <w:rPr>
+          <w:sz w:val="24"/>
+          <w:szCs w:val="24"/>
+        </w:rPr>
+        <w:t>string</w:t>
+      </w:r>
+      <w:proofErr w:type="spellEnd"/>
+      <w:r>
+        <w:rPr>
+          <w:sz w:val="24"/>
+          <w:szCs w:val="24"/>
+        </w:rPr>
+        <w:t xml:space="preserve"> em </w:t>
+      </w:r>
+      <w:proofErr w:type="spellStart"/>
+      <w:r>
+        <w:rPr>
+          <w:sz w:val="24"/>
+          <w:szCs w:val="24"/>
+        </w:rPr>
+        <w:t>JavaScript</w:t>
+      </w:r>
+      <w:proofErr w:type="spellEnd"/>
+      <w:r>
+        <w:rPr>
+          <w:sz w:val="24"/>
+          <w:szCs w:val="24"/>
+        </w:rPr>
+        <w:t xml:space="preserve">: </w:t>
+      </w:r>
+      <w:proofErr w:type="spellStart"/>
+      <w:r>
+        <w:rPr>
+          <w:sz w:val="24"/>
+          <w:szCs w:val="24"/>
+        </w:rPr>
+        <w:t>javascript</w:t>
+      </w:r>
+      <w:proofErr w:type="spellEnd"/>
+      <w:r>
+        <w:rPr>
+          <w:sz w:val="24"/>
+          <w:szCs w:val="24"/>
+        </w:rPr>
+        <w:t xml:space="preserve"> </w:t>
+      </w:r>
+      <w:proofErr w:type="spellStart"/>
+      <w:r>
+        <w:rPr>
+          <w:sz w:val="24"/>
+          <w:szCs w:val="24"/>
+        </w:rPr>
+        <w:t>Copy</w:t>
+      </w:r>
+      <w:proofErr w:type="spellEnd"/>
+      <w:r>
+        <w:rPr>
+          <w:sz w:val="24"/>
+          <w:szCs w:val="24"/>
+        </w:rPr>
+        <w:t xml:space="preserve"> </w:t>
+      </w:r>
+      <w:proofErr w:type="spellStart"/>
+      <w:r>
+        <w:rPr>
+          <w:sz w:val="24"/>
+          <w:szCs w:val="24"/>
+        </w:rPr>
+        <w:t>code</w:t>
+      </w:r>
+      <w:proofErr w:type="spellEnd"/>
+      <w:r>
+        <w:rPr>
+          <w:sz w:val="24"/>
+          <w:szCs w:val="24"/>
+        </w:rPr>
+        <w:t xml:space="preserve"> // Declaração e utilização de uma variável </w:t>
+      </w:r>
+      <w:proofErr w:type="spellStart"/>
+      <w:r>
+        <w:rPr>
+          <w:sz w:val="24"/>
+          <w:szCs w:val="24"/>
+        </w:rPr>
+        <w:t>string</w:t>
+      </w:r>
+      <w:proofErr w:type="spellEnd"/>
+      <w:r>
+        <w:rPr>
+          <w:sz w:val="24"/>
+          <w:szCs w:val="24"/>
+        </w:rPr>
+        <w:t xml:space="preserve"> </w:t>
+      </w:r>
+      <w:proofErr w:type="spellStart"/>
+      <w:r>
+        <w:rPr>
+          <w:sz w:val="24"/>
+          <w:szCs w:val="24"/>
+        </w:rPr>
+        <w:t>let</w:t>
+      </w:r>
+      <w:proofErr w:type="spellEnd"/>
+      <w:r>
+        <w:rPr>
+          <w:sz w:val="24"/>
+          <w:szCs w:val="24"/>
+        </w:rPr>
+        <w:t xml:space="preserve"> nome = "João"; console.log("Olá, " + nome + "!");</w:t>
+      </w:r>
     </w:p>
     <w:sectPr>
       <w:headerReference w:type="default" r:id="rId9"/>
@@ -1606,6 +3351,119 @@
 <file path=word/numbering.xml><?xml version="1.0" encoding="utf-8"?>
 <w:numbering xmlns:wpc="http://schemas.microsoft.com/office/word/2010/wordprocessingCanvas" xmlns:cx="http://schemas.microsoft.com/office/drawing/2014/chartex" xmlns:cx1="http://schemas.microsoft.com/office/drawing/2015/9/8/chartex" xmlns:cx2="http://schemas.microsoft.com/office/drawing/2015/10/21/chartex" xmlns:cx3="http://schemas.microsoft.com/office/drawing/2016/5/9/chartex" xmlns:cx4="http://schemas.microsoft.com/office/drawing/2016/5/10/chartex" xmlns:cx5="http://schemas.microsoft.com/office/drawing/2016/5/11/chartex" xmlns:cx6="http://schemas.microsoft.com/office/drawing/2016/5/12/chartex" xmlns:cx7="http://schemas.microsoft.com/office/drawing/2016/5/13/chartex" xmlns:cx8="http://schemas.microsoft.com/office/drawing/2016/5/14/chartex" xmlns:mc="http://schemas.openxmlformats.org/markup-compatibility/2006" xmlns:aink="http://schemas.microsoft.com/office/drawing/2016/ink" xmlns:am3d="http://schemas.microsoft.com/office/drawing/2017/model3d" xmlns:o="urn:schemas-microsoft-com:office:office" xmlns:r="http://schemas.openxmlformats.org/officeDocument/2006/relationships" xmlns:m="http://schemas.openxmlformats.org/officeDocument/2006/math" xmlns:v="urn:schemas-microsoft-com:vml" xmlns:wp14="http://schemas.microsoft.com/office/word/2010/wordprocessingDrawing" xmlns:wp="http://schemas.openxmlformats.org/drawingml/2006/wordprocessingDrawing" xmlns:w10="urn:schemas-microsoft-com:office:word" xmlns:w="http://schemas.openxmlformats.org/wordprocessingml/2006/main" xmlns:w14="http://schemas.microsoft.com/office/word/2010/wordml" xmlns:w15="http://schemas.microsoft.com/office/word/2012/wordml" xmlns:w16cid="http://schemas.microsoft.com/office/word/2016/wordml/cid" xmlns:w16se="http://schemas.microsoft.com/office/word/2015/wordml/symex" xmlns:wpg="http://schemas.microsoft.com/office/word/2010/wordprocessingGroup" xmlns:wpi="http://schemas.microsoft.com/office/word/2010/wordprocessingInk" xmlns:wne="http://schemas.microsoft.com/office/word/2006/wordml" xmlns:wps="http://schemas.microsoft.com/office/word/2010/wordprocessingShape" mc:Ignorable="w14 w15 w16se w16cid wp14">
   <w:abstractNum w:abstractNumId="0" w15:restartNumberingAfterBreak="0">
+    <w:nsid w:val="0FB00187"/>
+    <w:multiLevelType w:val="multilevel"/>
+    <w:tmpl w:val="9A009C9A"/>
+    <w:lvl w:ilvl="0">
+      <w:start w:val="4"/>
+      <w:numFmt w:val="decimal"/>
+      <w:lvlText w:val="%1."/>
+      <w:lvlJc w:val="left"/>
+      <w:pPr>
+        <w:tabs>
+          <w:tab w:val="num" w:pos="720"/>
+        </w:tabs>
+        <w:ind w:left="720" w:hanging="360"/>
+      </w:pPr>
+    </w:lvl>
+    <w:lvl w:ilvl="1" w:tentative="1">
+      <w:start w:val="1"/>
+      <w:numFmt w:val="decimal"/>
+      <w:lvlText w:val="%2."/>
+      <w:lvlJc w:val="left"/>
+      <w:pPr>
+        <w:tabs>
+          <w:tab w:val="num" w:pos="1440"/>
+        </w:tabs>
+        <w:ind w:left="1440" w:hanging="360"/>
+      </w:pPr>
+    </w:lvl>
+    <w:lvl w:ilvl="2" w:tentative="1">
+      <w:start w:val="1"/>
+      <w:numFmt w:val="decimal"/>
+      <w:lvlText w:val="%3."/>
+      <w:lvlJc w:val="left"/>
+      <w:pPr>
+        <w:tabs>
+          <w:tab w:val="num" w:pos="2160"/>
+        </w:tabs>
+        <w:ind w:left="2160" w:hanging="360"/>
+      </w:pPr>
+    </w:lvl>
+    <w:lvl w:ilvl="3" w:tentative="1">
+      <w:start w:val="1"/>
+      <w:numFmt w:val="decimal"/>
+      <w:lvlText w:val="%4."/>
+      <w:lvlJc w:val="left"/>
+      <w:pPr>
+        <w:tabs>
+          <w:tab w:val="num" w:pos="2880"/>
+        </w:tabs>
+        <w:ind w:left="2880" w:hanging="360"/>
+      </w:pPr>
+    </w:lvl>
+    <w:lvl w:ilvl="4" w:tentative="1">
+      <w:start w:val="1"/>
+      <w:numFmt w:val="decimal"/>
+      <w:lvlText w:val="%5."/>
+      <w:lvlJc w:val="left"/>
+      <w:pPr>
+        <w:tabs>
+          <w:tab w:val="num" w:pos="3600"/>
+        </w:tabs>
+        <w:ind w:left="3600" w:hanging="360"/>
+      </w:pPr>
+    </w:lvl>
+    <w:lvl w:ilvl="5" w:tentative="1">
+      <w:start w:val="1"/>
+      <w:numFmt w:val="decimal"/>
+      <w:lvlText w:val="%6."/>
+      <w:lvlJc w:val="left"/>
+      <w:pPr>
+        <w:tabs>
+          <w:tab w:val="num" w:pos="4320"/>
+        </w:tabs>
+        <w:ind w:left="4320" w:hanging="360"/>
+      </w:pPr>
+    </w:lvl>
+    <w:lvl w:ilvl="6" w:tentative="1">
+      <w:start w:val="1"/>
+      <w:numFmt w:val="decimal"/>
+      <w:lvlText w:val="%7."/>
+      <w:lvlJc w:val="left"/>
+      <w:pPr>
+        <w:tabs>
+          <w:tab w:val="num" w:pos="5040"/>
+        </w:tabs>
+        <w:ind w:left="5040" w:hanging="360"/>
+      </w:pPr>
+    </w:lvl>
+    <w:lvl w:ilvl="7" w:tentative="1">
+      <w:start w:val="1"/>
+      <w:numFmt w:val="decimal"/>
+      <w:lvlText w:val="%8."/>
+      <w:lvlJc w:val="left"/>
+      <w:pPr>
+        <w:tabs>
+          <w:tab w:val="num" w:pos="5760"/>
+        </w:tabs>
+        <w:ind w:left="5760" w:hanging="360"/>
+      </w:pPr>
+    </w:lvl>
+    <w:lvl w:ilvl="8" w:tentative="1">
+      <w:start w:val="1"/>
+      <w:numFmt w:val="decimal"/>
+      <w:lvlText w:val="%9."/>
+      <w:lvlJc w:val="left"/>
+      <w:pPr>
+        <w:tabs>
+          <w:tab w:val="num" w:pos="6480"/>
+        </w:tabs>
+        <w:ind w:left="6480" w:hanging="360"/>
+      </w:pPr>
+    </w:lvl>
+  </w:abstractNum>
+  <w:abstractNum w:abstractNumId="1" w15:restartNumberingAfterBreak="0">
     <w:nsid w:val="2A2500C1"/>
     <w:multiLevelType w:val="multilevel"/>
     <w:tmpl w:val="0416001F"/>
@@ -1691,7 +3549,233 @@
       </w:pPr>
     </w:lvl>
   </w:abstractNum>
-  <w:abstractNum w:abstractNumId="1" w15:restartNumberingAfterBreak="0">
+  <w:abstractNum w:abstractNumId="2" w15:restartNumberingAfterBreak="0">
+    <w:nsid w:val="2B150263"/>
+    <w:multiLevelType w:val="multilevel"/>
+    <w:tmpl w:val="9244C08A"/>
+    <w:lvl w:ilvl="0">
+      <w:start w:val="2"/>
+      <w:numFmt w:val="decimal"/>
+      <w:lvlText w:val="%1."/>
+      <w:lvlJc w:val="left"/>
+      <w:pPr>
+        <w:tabs>
+          <w:tab w:val="num" w:pos="720"/>
+        </w:tabs>
+        <w:ind w:left="720" w:hanging="360"/>
+      </w:pPr>
+    </w:lvl>
+    <w:lvl w:ilvl="1" w:tentative="1">
+      <w:start w:val="1"/>
+      <w:numFmt w:val="decimal"/>
+      <w:lvlText w:val="%2."/>
+      <w:lvlJc w:val="left"/>
+      <w:pPr>
+        <w:tabs>
+          <w:tab w:val="num" w:pos="1440"/>
+        </w:tabs>
+        <w:ind w:left="1440" w:hanging="360"/>
+      </w:pPr>
+    </w:lvl>
+    <w:lvl w:ilvl="2" w:tentative="1">
+      <w:start w:val="1"/>
+      <w:numFmt w:val="decimal"/>
+      <w:lvlText w:val="%3."/>
+      <w:lvlJc w:val="left"/>
+      <w:pPr>
+        <w:tabs>
+          <w:tab w:val="num" w:pos="2160"/>
+        </w:tabs>
+        <w:ind w:left="2160" w:hanging="360"/>
+      </w:pPr>
+    </w:lvl>
+    <w:lvl w:ilvl="3" w:tentative="1">
+      <w:start w:val="1"/>
+      <w:numFmt w:val="decimal"/>
+      <w:lvlText w:val="%4."/>
+      <w:lvlJc w:val="left"/>
+      <w:pPr>
+        <w:tabs>
+          <w:tab w:val="num" w:pos="2880"/>
+        </w:tabs>
+        <w:ind w:left="2880" w:hanging="360"/>
+      </w:pPr>
+    </w:lvl>
+    <w:lvl w:ilvl="4" w:tentative="1">
+      <w:start w:val="1"/>
+      <w:numFmt w:val="decimal"/>
+      <w:lvlText w:val="%5."/>
+      <w:lvlJc w:val="left"/>
+      <w:pPr>
+        <w:tabs>
+          <w:tab w:val="num" w:pos="3600"/>
+        </w:tabs>
+        <w:ind w:left="3600" w:hanging="360"/>
+      </w:pPr>
+    </w:lvl>
+    <w:lvl w:ilvl="5" w:tentative="1">
+      <w:start w:val="1"/>
+      <w:numFmt w:val="decimal"/>
+      <w:lvlText w:val="%6."/>
+      <w:lvlJc w:val="left"/>
+      <w:pPr>
+        <w:tabs>
+          <w:tab w:val="num" w:pos="4320"/>
+        </w:tabs>
+        <w:ind w:left="4320" w:hanging="360"/>
+      </w:pPr>
+    </w:lvl>
+    <w:lvl w:ilvl="6" w:tentative="1">
+      <w:start w:val="1"/>
+      <w:numFmt w:val="decimal"/>
+      <w:lvlText w:val="%7."/>
+      <w:lvlJc w:val="left"/>
+      <w:pPr>
+        <w:tabs>
+          <w:tab w:val="num" w:pos="5040"/>
+        </w:tabs>
+        <w:ind w:left="5040" w:hanging="360"/>
+      </w:pPr>
+    </w:lvl>
+    <w:lvl w:ilvl="7" w:tentative="1">
+      <w:start w:val="1"/>
+      <w:numFmt w:val="decimal"/>
+      <w:lvlText w:val="%8."/>
+      <w:lvlJc w:val="left"/>
+      <w:pPr>
+        <w:tabs>
+          <w:tab w:val="num" w:pos="5760"/>
+        </w:tabs>
+        <w:ind w:left="5760" w:hanging="360"/>
+      </w:pPr>
+    </w:lvl>
+    <w:lvl w:ilvl="8" w:tentative="1">
+      <w:start w:val="1"/>
+      <w:numFmt w:val="decimal"/>
+      <w:lvlText w:val="%9."/>
+      <w:lvlJc w:val="left"/>
+      <w:pPr>
+        <w:tabs>
+          <w:tab w:val="num" w:pos="6480"/>
+        </w:tabs>
+        <w:ind w:left="6480" w:hanging="360"/>
+      </w:pPr>
+    </w:lvl>
+  </w:abstractNum>
+  <w:abstractNum w:abstractNumId="3" w15:restartNumberingAfterBreak="0">
+    <w:nsid w:val="40CB7853"/>
+    <w:multiLevelType w:val="multilevel"/>
+    <w:tmpl w:val="C3088FC4"/>
+    <w:lvl w:ilvl="0">
+      <w:start w:val="3"/>
+      <w:numFmt w:val="decimal"/>
+      <w:lvlText w:val="%1."/>
+      <w:lvlJc w:val="left"/>
+      <w:pPr>
+        <w:tabs>
+          <w:tab w:val="num" w:pos="720"/>
+        </w:tabs>
+        <w:ind w:left="720" w:hanging="360"/>
+      </w:pPr>
+    </w:lvl>
+    <w:lvl w:ilvl="1" w:tentative="1">
+      <w:start w:val="1"/>
+      <w:numFmt w:val="decimal"/>
+      <w:lvlText w:val="%2."/>
+      <w:lvlJc w:val="left"/>
+      <w:pPr>
+        <w:tabs>
+          <w:tab w:val="num" w:pos="1440"/>
+        </w:tabs>
+        <w:ind w:left="1440" w:hanging="360"/>
+      </w:pPr>
+    </w:lvl>
+    <w:lvl w:ilvl="2" w:tentative="1">
+      <w:start w:val="1"/>
+      <w:numFmt w:val="decimal"/>
+      <w:lvlText w:val="%3."/>
+      <w:lvlJc w:val="left"/>
+      <w:pPr>
+        <w:tabs>
+          <w:tab w:val="num" w:pos="2160"/>
+        </w:tabs>
+        <w:ind w:left="2160" w:hanging="360"/>
+      </w:pPr>
+    </w:lvl>
+    <w:lvl w:ilvl="3" w:tentative="1">
+      <w:start w:val="1"/>
+      <w:numFmt w:val="decimal"/>
+      <w:lvlText w:val="%4."/>
+      <w:lvlJc w:val="left"/>
+      <w:pPr>
+        <w:tabs>
+          <w:tab w:val="num" w:pos="2880"/>
+        </w:tabs>
+        <w:ind w:left="2880" w:hanging="360"/>
+      </w:pPr>
+    </w:lvl>
+    <w:lvl w:ilvl="4" w:tentative="1">
+      <w:start w:val="1"/>
+      <w:numFmt w:val="decimal"/>
+      <w:lvlText w:val="%5."/>
+      <w:lvlJc w:val="left"/>
+      <w:pPr>
+        <w:tabs>
+          <w:tab w:val="num" w:pos="3600"/>
+        </w:tabs>
+        <w:ind w:left="3600" w:hanging="360"/>
+      </w:pPr>
+    </w:lvl>
+    <w:lvl w:ilvl="5" w:tentative="1">
+      <w:start w:val="1"/>
+      <w:numFmt w:val="decimal"/>
+      <w:lvlText w:val="%6."/>
+      <w:lvlJc w:val="left"/>
+      <w:pPr>
+        <w:tabs>
+          <w:tab w:val="num" w:pos="4320"/>
+        </w:tabs>
+        <w:ind w:left="4320" w:hanging="360"/>
+      </w:pPr>
+    </w:lvl>
+    <w:lvl w:ilvl="6" w:tentative="1">
+      <w:start w:val="1"/>
+      <w:numFmt w:val="decimal"/>
+      <w:lvlText w:val="%7."/>
+      <w:lvlJc w:val="left"/>
+      <w:pPr>
+        <w:tabs>
+          <w:tab w:val="num" w:pos="5040"/>
+        </w:tabs>
+        <w:ind w:left="5040" w:hanging="360"/>
+      </w:pPr>
+    </w:lvl>
+    <w:lvl w:ilvl="7" w:tentative="1">
+      <w:start w:val="1"/>
+      <w:numFmt w:val="decimal"/>
+      <w:lvlText w:val="%8."/>
+      <w:lvlJc w:val="left"/>
+      <w:pPr>
+        <w:tabs>
+          <w:tab w:val="num" w:pos="5760"/>
+        </w:tabs>
+        <w:ind w:left="5760" w:hanging="360"/>
+      </w:pPr>
+    </w:lvl>
+    <w:lvl w:ilvl="8" w:tentative="1">
+      <w:start w:val="1"/>
+      <w:numFmt w:val="decimal"/>
+      <w:lvlText w:val="%9."/>
+      <w:lvlJc w:val="left"/>
+      <w:pPr>
+        <w:tabs>
+          <w:tab w:val="num" w:pos="6480"/>
+        </w:tabs>
+        <w:ind w:left="6480" w:hanging="360"/>
+      </w:pPr>
+    </w:lvl>
+  </w:abstractNum>
+  <w:abstractNum w:abstractNumId="4" w15:restartNumberingAfterBreak="0">
     <w:nsid w:val="5CCD5DF8"/>
     <w:multiLevelType w:val="hybridMultilevel"/>
     <w:tmpl w:val="8370ECDA"/>
@@ -1777,7 +3861,120 @@
       </w:pPr>
     </w:lvl>
   </w:abstractNum>
-  <w:abstractNum w:abstractNumId="2" w15:restartNumberingAfterBreak="0">
+  <w:abstractNum w:abstractNumId="5" w15:restartNumberingAfterBreak="0">
+    <w:nsid w:val="62B57549"/>
+    <w:multiLevelType w:val="multilevel"/>
+    <w:tmpl w:val="966AEE56"/>
+    <w:lvl w:ilvl="0">
+      <w:start w:val="1"/>
+      <w:numFmt w:val="decimal"/>
+      <w:lvlText w:val="%1."/>
+      <w:lvlJc w:val="left"/>
+      <w:pPr>
+        <w:tabs>
+          <w:tab w:val="num" w:pos="720"/>
+        </w:tabs>
+        <w:ind w:left="720" w:hanging="360"/>
+      </w:pPr>
+    </w:lvl>
+    <w:lvl w:ilvl="1" w:tentative="1">
+      <w:start w:val="1"/>
+      <w:numFmt w:val="decimal"/>
+      <w:lvlText w:val="%2."/>
+      <w:lvlJc w:val="left"/>
+      <w:pPr>
+        <w:tabs>
+          <w:tab w:val="num" w:pos="1440"/>
+        </w:tabs>
+        <w:ind w:left="1440" w:hanging="360"/>
+      </w:pPr>
+    </w:lvl>
+    <w:lvl w:ilvl="2" w:tentative="1">
+      <w:start w:val="1"/>
+      <w:numFmt w:val="decimal"/>
+      <w:lvlText w:val="%3."/>
+      <w:lvlJc w:val="left"/>
+      <w:pPr>
+        <w:tabs>
+          <w:tab w:val="num" w:pos="2160"/>
+        </w:tabs>
+        <w:ind w:left="2160" w:hanging="360"/>
+      </w:pPr>
+    </w:lvl>
+    <w:lvl w:ilvl="3" w:tentative="1">
+      <w:start w:val="1"/>
+      <w:numFmt w:val="decimal"/>
+      <w:lvlText w:val="%4."/>
+      <w:lvlJc w:val="left"/>
+      <w:pPr>
+        <w:tabs>
+          <w:tab w:val="num" w:pos="2880"/>
+        </w:tabs>
+        <w:ind w:left="2880" w:hanging="360"/>
+      </w:pPr>
+    </w:lvl>
+    <w:lvl w:ilvl="4" w:tentative="1">
+      <w:start w:val="1"/>
+      <w:numFmt w:val="decimal"/>
+      <w:lvlText w:val="%5."/>
+      <w:lvlJc w:val="left"/>
+      <w:pPr>
+        <w:tabs>
+          <w:tab w:val="num" w:pos="3600"/>
+        </w:tabs>
+        <w:ind w:left="3600" w:hanging="360"/>
+      </w:pPr>
+    </w:lvl>
+    <w:lvl w:ilvl="5" w:tentative="1">
+      <w:start w:val="1"/>
+      <w:numFmt w:val="decimal"/>
+      <w:lvlText w:val="%6."/>
+      <w:lvlJc w:val="left"/>
+      <w:pPr>
+        <w:tabs>
+          <w:tab w:val="num" w:pos="4320"/>
+        </w:tabs>
+        <w:ind w:left="4320" w:hanging="360"/>
+      </w:pPr>
+    </w:lvl>
+    <w:lvl w:ilvl="6" w:tentative="1">
+      <w:start w:val="1"/>
+      <w:numFmt w:val="decimal"/>
+      <w:lvlText w:val="%7."/>
+      <w:lvlJc w:val="left"/>
+      <w:pPr>
+        <w:tabs>
+          <w:tab w:val="num" w:pos="5040"/>
+        </w:tabs>
+        <w:ind w:left="5040" w:hanging="360"/>
+      </w:pPr>
+    </w:lvl>
+    <w:lvl w:ilvl="7" w:tentative="1">
+      <w:start w:val="1"/>
+      <w:numFmt w:val="decimal"/>
+      <w:lvlText w:val="%8."/>
+      <w:lvlJc w:val="left"/>
+      <w:pPr>
+        <w:tabs>
+          <w:tab w:val="num" w:pos="5760"/>
+        </w:tabs>
+        <w:ind w:left="5760" w:hanging="360"/>
+      </w:pPr>
+    </w:lvl>
+    <w:lvl w:ilvl="8" w:tentative="1">
+      <w:start w:val="1"/>
+      <w:numFmt w:val="decimal"/>
+      <w:lvlText w:val="%9."/>
+      <w:lvlJc w:val="left"/>
+      <w:pPr>
+        <w:tabs>
+          <w:tab w:val="num" w:pos="6480"/>
+        </w:tabs>
+        <w:ind w:left="6480" w:hanging="360"/>
+      </w:pPr>
+    </w:lvl>
+  </w:abstractNum>
+  <w:abstractNum w:abstractNumId="6" w15:restartNumberingAfterBreak="0">
     <w:nsid w:val="6F584B7B"/>
     <w:multiLevelType w:val="multilevel"/>
     <w:tmpl w:val="D89A0584"/>
@@ -1890,7 +4087,7 @@
       </w:rPr>
     </w:lvl>
   </w:abstractNum>
-  <w:abstractNum w:abstractNumId="3" w15:restartNumberingAfterBreak="0">
+  <w:abstractNum w:abstractNumId="7" w15:restartNumberingAfterBreak="0">
     <w:nsid w:val="716634F2"/>
     <w:multiLevelType w:val="multilevel"/>
     <w:tmpl w:val="58367A9A"/>
@@ -2011,7 +4208,7 @@
       </w:rPr>
     </w:lvl>
   </w:abstractNum>
-  <w:abstractNum w:abstractNumId="4" w15:restartNumberingAfterBreak="0">
+  <w:abstractNum w:abstractNumId="8" w15:restartNumberingAfterBreak="0">
     <w:nsid w:val="772A54AE"/>
     <w:multiLevelType w:val="multilevel"/>
     <w:tmpl w:val="BC28BD68"/>
@@ -2125,19 +4322,31 @@
     </w:lvl>
   </w:abstractNum>
   <w:num w:numId="1">
+    <w:abstractNumId w:val="6"/>
+  </w:num>
+  <w:num w:numId="2">
+    <w:abstractNumId w:val="8"/>
+  </w:num>
+  <w:num w:numId="3">
+    <w:abstractNumId w:val="4"/>
+  </w:num>
+  <w:num w:numId="4">
+    <w:abstractNumId w:val="1"/>
+  </w:num>
+  <w:num w:numId="5">
+    <w:abstractNumId w:val="7"/>
+  </w:num>
+  <w:num w:numId="6">
+    <w:abstractNumId w:val="5"/>
+  </w:num>
+  <w:num w:numId="7">
     <w:abstractNumId w:val="2"/>
   </w:num>
-  <w:num w:numId="2">
-    <w:abstractNumId w:val="4"/>
+  <w:num w:numId="8">
+    <w:abstractNumId w:val="3"/>
   </w:num>
-  <w:num w:numId="3">
-    <w:abstractNumId w:val="1"/>
-  </w:num>
-  <w:num w:numId="4">
+  <w:num w:numId="9">
     <w:abstractNumId w:val="0"/>
-  </w:num>
-  <w:num w:numId="5">
-    <w:abstractNumId w:val="3"/>
   </w:num>
 </w:numbering>
 </file>
@@ -2779,6 +4988,154 @@
       <w:contextualSpacing/>
     </w:pPr>
   </w:style>
+  <w:style w:type="paragraph" w:styleId="NormalWeb">
+    <w:name w:val="Normal (Web)"/>
+    <w:basedOn w:val="Normal"/>
+    <w:uiPriority w:val="99"/>
+    <w:semiHidden/>
+    <w:unhideWhenUsed/>
+    <w:rsid w:val="00E4058B"/>
+    <w:pPr>
+      <w:spacing w:before="100" w:beforeAutospacing="1" w:after="100" w:afterAutospacing="1" w:line="240" w:lineRule="auto"/>
+    </w:pPr>
+    <w:rPr>
+      <w:rFonts w:ascii="Times New Roman" w:eastAsia="Times New Roman" w:hAnsi="Times New Roman" w:cs="Times New Roman"/>
+      <w:sz w:val="24"/>
+      <w:szCs w:val="24"/>
+    </w:rPr>
+  </w:style>
+  <w:style w:type="character" w:styleId="Forte">
+    <w:name w:val="Strong"/>
+    <w:basedOn w:val="Fontepargpadro"/>
+    <w:uiPriority w:val="22"/>
+    <w:qFormat/>
+    <w:rsid w:val="00E4058B"/>
+    <w:rPr>
+      <w:b/>
+      <w:bCs/>
+    </w:rPr>
+  </w:style>
+  <w:style w:type="paragraph" w:styleId="Pr-formataoHTML">
+    <w:name w:val="HTML Preformatted"/>
+    <w:basedOn w:val="Normal"/>
+    <w:link w:val="Pr-formataoHTMLChar"/>
+    <w:uiPriority w:val="99"/>
+    <w:semiHidden/>
+    <w:unhideWhenUsed/>
+    <w:rsid w:val="00E4058B"/>
+    <w:pPr>
+      <w:tabs>
+        <w:tab w:val="left" w:pos="916"/>
+        <w:tab w:val="left" w:pos="1832"/>
+        <w:tab w:val="left" w:pos="2748"/>
+        <w:tab w:val="left" w:pos="3664"/>
+        <w:tab w:val="left" w:pos="4580"/>
+        <w:tab w:val="left" w:pos="5496"/>
+        <w:tab w:val="left" w:pos="6412"/>
+        <w:tab w:val="left" w:pos="7328"/>
+        <w:tab w:val="left" w:pos="8244"/>
+        <w:tab w:val="left" w:pos="9160"/>
+        <w:tab w:val="left" w:pos="10076"/>
+        <w:tab w:val="left" w:pos="10992"/>
+        <w:tab w:val="left" w:pos="11908"/>
+        <w:tab w:val="left" w:pos="12824"/>
+        <w:tab w:val="left" w:pos="13740"/>
+        <w:tab w:val="left" w:pos="14656"/>
+      </w:tabs>
+      <w:spacing w:line="240" w:lineRule="auto"/>
+    </w:pPr>
+    <w:rPr>
+      <w:rFonts w:ascii="Courier New" w:eastAsia="Times New Roman" w:hAnsi="Courier New" w:cs="Courier New"/>
+      <w:sz w:val="20"/>
+      <w:szCs w:val="20"/>
+    </w:rPr>
+  </w:style>
+  <w:style w:type="character" w:customStyle="1" w:styleId="Pr-formataoHTMLChar">
+    <w:name w:val="Pré-formatação HTML Char"/>
+    <w:basedOn w:val="Fontepargpadro"/>
+    <w:link w:val="Pr-formataoHTML"/>
+    <w:uiPriority w:val="99"/>
+    <w:semiHidden/>
+    <w:rsid w:val="00E4058B"/>
+    <w:rPr>
+      <w:rFonts w:ascii="Courier New" w:eastAsia="Times New Roman" w:hAnsi="Courier New" w:cs="Courier New"/>
+      <w:sz w:val="20"/>
+      <w:szCs w:val="20"/>
+    </w:rPr>
+  </w:style>
+  <w:style w:type="character" w:styleId="CdigoHTML">
+    <w:name w:val="HTML Code"/>
+    <w:basedOn w:val="Fontepargpadro"/>
+    <w:uiPriority w:val="99"/>
+    <w:semiHidden/>
+    <w:unhideWhenUsed/>
+    <w:rsid w:val="00E4058B"/>
+    <w:rPr>
+      <w:rFonts w:ascii="Courier New" w:eastAsia="Times New Roman" w:hAnsi="Courier New" w:cs="Courier New"/>
+      <w:sz w:val="20"/>
+      <w:szCs w:val="20"/>
+    </w:rPr>
+  </w:style>
+  <w:style w:type="character" w:customStyle="1" w:styleId="hljs-comment">
+    <w:name w:val="hljs-comment"/>
+    <w:basedOn w:val="Fontepargpadro"/>
+    <w:rsid w:val="00E4058B"/>
+  </w:style>
+  <w:style w:type="character" w:customStyle="1" w:styleId="hljs-number">
+    <w:name w:val="hljs-number"/>
+    <w:basedOn w:val="Fontepargpadro"/>
+    <w:rsid w:val="00E4058B"/>
+  </w:style>
+  <w:style w:type="character" w:customStyle="1" w:styleId="hljs-builtin">
+    <w:name w:val="hljs-built_in"/>
+    <w:basedOn w:val="Fontepargpadro"/>
+    <w:rsid w:val="00E4058B"/>
+  </w:style>
+  <w:style w:type="character" w:customStyle="1" w:styleId="hljs-string">
+    <w:name w:val="hljs-string"/>
+    <w:basedOn w:val="Fontepargpadro"/>
+    <w:rsid w:val="00E4058B"/>
+  </w:style>
+  <w:style w:type="character" w:customStyle="1" w:styleId="hljs-meta">
+    <w:name w:val="hljs-meta"/>
+    <w:basedOn w:val="Fontepargpadro"/>
+    <w:rsid w:val="00E4058B"/>
+  </w:style>
+  <w:style w:type="character" w:customStyle="1" w:styleId="hljs-keyword">
+    <w:name w:val="hljs-keyword"/>
+    <w:basedOn w:val="Fontepargpadro"/>
+    <w:rsid w:val="00E4058B"/>
+  </w:style>
+  <w:style w:type="character" w:customStyle="1" w:styleId="hljs-type">
+    <w:name w:val="hljs-type"/>
+    <w:basedOn w:val="Fontepargpadro"/>
+    <w:rsid w:val="00E4058B"/>
+  </w:style>
+  <w:style w:type="character" w:customStyle="1" w:styleId="hljs-title">
+    <w:name w:val="hljs-title"/>
+    <w:basedOn w:val="Fontepargpadro"/>
+    <w:rsid w:val="00E4058B"/>
+  </w:style>
+  <w:style w:type="character" w:customStyle="1" w:styleId="hljs-params">
+    <w:name w:val="hljs-params"/>
+    <w:basedOn w:val="Fontepargpadro"/>
+    <w:rsid w:val="00E4058B"/>
+  </w:style>
+  <w:style w:type="character" w:customStyle="1" w:styleId="hljs-variable">
+    <w:name w:val="hljs-variable"/>
+    <w:basedOn w:val="Fontepargpadro"/>
+    <w:rsid w:val="00E4058B"/>
+  </w:style>
+  <w:style w:type="character" w:customStyle="1" w:styleId="hljs-operator">
+    <w:name w:val="hljs-operator"/>
+    <w:basedOn w:val="Fontepargpadro"/>
+    <w:rsid w:val="00E4058B"/>
+  </w:style>
+  <w:style w:type="character" w:customStyle="1" w:styleId="hljs-literal">
+    <w:name w:val="hljs-literal"/>
+    <w:basedOn w:val="Fontepargpadro"/>
+    <w:rsid w:val="00E4058B"/>
+  </w:style>
 </w:styles>
 </file>
 
@@ -3107,7 +5464,7 @@
 </file>
 
 <file path=customXml/itemProps1.xml><?xml version="1.0" encoding="utf-8"?>
-<ds:datastoreItem xmlns:ds="http://schemas.openxmlformats.org/officeDocument/2006/customXml" ds:itemID="{48970B1F-DF81-4EEE-A0CE-830C5B848D3C}">
+<ds:datastoreItem xmlns:ds="http://schemas.openxmlformats.org/officeDocument/2006/customXml" ds:itemID="{E148DDA6-C130-42D7-BADB-195C5A01D6AC}">
   <ds:schemaRefs>
     <ds:schemaRef ds:uri="http://schemas.openxmlformats.org/officeDocument/2006/bibliography"/>
   </ds:schemaRefs>

</xml_diff>